<commit_message>
perfect layout of hobbies
</commit_message>
<xml_diff>
--- a/个人简历中文版/王雨薇-个人简历.docx
+++ b/个人简历中文版/王雨薇-个人简历.docx
@@ -1574,6 +1574,7 @@
                             <w:pPr>
                               <w:adjustRightInd w:val="0"/>
                               <w:snapToGrid w:val="0"/>
+                              <w:spacing w:after="0"/>
                               <w:jc w:val="left"/>
                               <w:rPr>
                                 <w:rFonts w:ascii="Microsoft YaHei" w:eastAsia="Microsoft YaHei" w:hAnsi="Microsoft YaHei"/>
@@ -1589,7 +1590,7 @@
                                 <w:sz w:val="20"/>
                                 <w:szCs w:val="20"/>
                               </w:rPr>
-                              <w:t>求职</w:t>
+                              <w:t>可</w:t>
                             </w:r>
                             <w:r>
                               <w:rPr>
@@ -1598,7 +1599,66 @@
                                 <w:sz w:val="20"/>
                                 <w:szCs w:val="20"/>
                               </w:rPr>
-                              <w:t>意向：</w:t>
+                              <w:t>实习时间</w:t>
+                            </w:r>
+                            <w:r>
+                              <w:rPr>
+                                <w:rFonts w:ascii="Microsoft YaHei" w:eastAsia="Microsoft YaHei" w:hAnsi="Microsoft YaHei"/>
+                                <w:color w:val="FFFFFF" w:themeColor="background1"/>
+                                <w:sz w:val="20"/>
+                                <w:szCs w:val="20"/>
+                              </w:rPr>
+                              <w:t>：</w:t>
+                            </w:r>
+                          </w:p>
+                          <w:p>
+                            <w:pPr>
+                              <w:adjustRightInd w:val="0"/>
+                              <w:snapToGrid w:val="0"/>
+                              <w:ind w:firstLine="420"/>
+                              <w:jc w:val="left"/>
+                              <w:rPr>
+                                <w:rFonts w:ascii="Microsoft YaHei" w:eastAsia="Microsoft YaHei" w:hAnsi="Microsoft YaHei"/>
+                                <w:color w:val="FFFFFF" w:themeColor="background1"/>
+                                <w:sz w:val="20"/>
+                                <w:szCs w:val="20"/>
+                              </w:rPr>
+                            </w:pPr>
+                            <w:r>
+                              <w:rPr>
+                                <w:rFonts w:ascii="Microsoft YaHei" w:eastAsia="Microsoft YaHei" w:hAnsi="Microsoft YaHei" w:hint="eastAsia"/>
+                                <w:color w:val="FFFFFF" w:themeColor="background1"/>
+                                <w:sz w:val="20"/>
+                                <w:szCs w:val="20"/>
+                              </w:rPr>
+                              <w:t>从</w:t>
+                            </w:r>
+                            <w:r>
+                              <w:rPr>
+                                <w:rFonts w:ascii="Microsoft YaHei" w:eastAsia="Microsoft YaHei" w:hAnsi="Microsoft YaHei"/>
+                                <w:color w:val="FFFFFF" w:themeColor="background1"/>
+                                <w:sz w:val="20"/>
+                                <w:szCs w:val="20"/>
+                              </w:rPr>
+                              <w:t>七月开始</w:t>
+                            </w:r>
+                            <w:r>
+                              <w:rPr>
+                                <w:rFonts w:ascii="Microsoft YaHei" w:eastAsia="Microsoft YaHei" w:hAnsi="Microsoft YaHei" w:hint="eastAsia"/>
+                                <w:color w:val="FFFFFF" w:themeColor="background1"/>
+                                <w:sz w:val="20"/>
+                                <w:szCs w:val="20"/>
+                              </w:rPr>
+                              <w:t>的6</w:t>
+                            </w:r>
+                            <w:r>
+                              <w:rPr>
+                                <w:rFonts w:ascii="Microsoft YaHei" w:eastAsia="Microsoft YaHei" w:hAnsi="Microsoft YaHei"/>
+                                <w:color w:val="FFFFFF" w:themeColor="background1"/>
+                                <w:sz w:val="20"/>
+                                <w:szCs w:val="20"/>
+                              </w:rPr>
+                              <w:t>个月</w:t>
                             </w:r>
                           </w:p>
                         </w:txbxContent>
@@ -1614,6 +1674,10 @@
           </mc:Choice>
           <mc:Fallback>
             <w:pict>
+              <v:shapetype id="_x0000_t202" coordsize="21600,21600" o:spt="202" path="m,l,21600r21600,l21600,xe">
+                <v:stroke joinstyle="miter"/>
+                <v:path gradientshapeok="t" o:connecttype="rect"/>
+              </v:shapetype>
               <v:shape id="文本框 2" o:spid="_x0000_s1031" type="#_x0000_t202" style="position:absolute;left:0;text-align:left;margin-left:164.1pt;margin-top:21.25pt;width:168.05pt;height:50.05pt;z-index:251853824;visibility:visible;mso-wrap-style:square;mso-wrap-distance-left:9pt;mso-wrap-distance-top:0;mso-wrap-distance-right:9pt;mso-wrap-distance-bottom:0;mso-position-horizontal:absolute;mso-position-horizontal-relative:margin;mso-position-vertical:absolute;mso-position-vertical-relative:page;v-text-anchor:top" o:gfxdata="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" filled="f" stroked="f">
                 <v:textbox style="mso-fit-shape-to-text:t">
                   <w:txbxContent>
@@ -1646,6 +1710,7 @@
                       <w:pPr>
                         <w:adjustRightInd w:val="0"/>
                         <w:snapToGrid w:val="0"/>
+                        <w:spacing w:after="0"/>
                         <w:jc w:val="left"/>
                         <w:rPr>
                           <w:rFonts w:ascii="Microsoft YaHei" w:eastAsia="Microsoft YaHei" w:hAnsi="Microsoft YaHei"/>
@@ -1661,7 +1726,7 @@
                           <w:sz w:val="20"/>
                           <w:szCs w:val="20"/>
                         </w:rPr>
-                        <w:t>求职</w:t>
+                        <w:t>可</w:t>
                       </w:r>
                       <w:r>
                         <w:rPr>
@@ -1670,7 +1735,66 @@
                           <w:sz w:val="20"/>
                           <w:szCs w:val="20"/>
                         </w:rPr>
-                        <w:t>意向：</w:t>
+                        <w:t>实习时间</w:t>
+                      </w:r>
+                      <w:r>
+                        <w:rPr>
+                          <w:rFonts w:ascii="Microsoft YaHei" w:eastAsia="Microsoft YaHei" w:hAnsi="Microsoft YaHei"/>
+                          <w:color w:val="FFFFFF" w:themeColor="background1"/>
+                          <w:sz w:val="20"/>
+                          <w:szCs w:val="20"/>
+                        </w:rPr>
+                        <w:t>：</w:t>
+                      </w:r>
+                    </w:p>
+                    <w:p>
+                      <w:pPr>
+                        <w:adjustRightInd w:val="0"/>
+                        <w:snapToGrid w:val="0"/>
+                        <w:ind w:firstLine="420"/>
+                        <w:jc w:val="left"/>
+                        <w:rPr>
+                          <w:rFonts w:ascii="Microsoft YaHei" w:eastAsia="Microsoft YaHei" w:hAnsi="Microsoft YaHei" w:hint="eastAsia"/>
+                          <w:color w:val="FFFFFF" w:themeColor="background1"/>
+                          <w:sz w:val="20"/>
+                          <w:szCs w:val="20"/>
+                        </w:rPr>
+                      </w:pPr>
+                      <w:r>
+                        <w:rPr>
+                          <w:rFonts w:ascii="Microsoft YaHei" w:eastAsia="Microsoft YaHei" w:hAnsi="Microsoft YaHei" w:hint="eastAsia"/>
+                          <w:color w:val="FFFFFF" w:themeColor="background1"/>
+                          <w:sz w:val="20"/>
+                          <w:szCs w:val="20"/>
+                        </w:rPr>
+                        <w:t>从</w:t>
+                      </w:r>
+                      <w:r>
+                        <w:rPr>
+                          <w:rFonts w:ascii="Microsoft YaHei" w:eastAsia="Microsoft YaHei" w:hAnsi="Microsoft YaHei"/>
+                          <w:color w:val="FFFFFF" w:themeColor="background1"/>
+                          <w:sz w:val="20"/>
+                          <w:szCs w:val="20"/>
+                        </w:rPr>
+                        <w:t>七月开始</w:t>
+                      </w:r>
+                      <w:r>
+                        <w:rPr>
+                          <w:rFonts w:ascii="Microsoft YaHei" w:eastAsia="Microsoft YaHei" w:hAnsi="Microsoft YaHei" w:hint="eastAsia"/>
+                          <w:color w:val="FFFFFF" w:themeColor="background1"/>
+                          <w:sz w:val="20"/>
+                          <w:szCs w:val="20"/>
+                        </w:rPr>
+                        <w:t>的6</w:t>
+                      </w:r>
+                      <w:r>
+                        <w:rPr>
+                          <w:rFonts w:ascii="Microsoft YaHei" w:eastAsia="Microsoft YaHei" w:hAnsi="Microsoft YaHei"/>
+                          <w:color w:val="FFFFFF" w:themeColor="background1"/>
+                          <w:sz w:val="20"/>
+                          <w:szCs w:val="20"/>
+                        </w:rPr>
+                        <w:t>个月</w:t>
                       </w:r>
                     </w:p>
                   </w:txbxContent>
@@ -1850,8 +1974,8 @@
                 <wp:positionV relativeFrom="paragraph">
                   <wp:posOffset>126365</wp:posOffset>
                 </wp:positionV>
-                <wp:extent cx="7350732" cy="1729800"/>
-                <wp:effectExtent l="19050" t="19050" r="0" b="3810"/>
+                <wp:extent cx="7350716" cy="1628182"/>
+                <wp:effectExtent l="19050" t="19050" r="0" b="0"/>
                 <wp:wrapNone/>
                 <wp:docPr id="31" name="组合 31"/>
                 <wp:cNvGraphicFramePr/>
@@ -1862,9 +1986,9 @@
                       <wpg:grpSpPr>
                         <a:xfrm>
                           <a:off x="0" y="0"/>
-                          <a:ext cx="7350732" cy="1729800"/>
+                          <a:ext cx="7350716" cy="1628182"/>
                           <a:chOff x="98474" y="0"/>
-                          <a:chExt cx="7351380" cy="1729841"/>
+                          <a:chExt cx="7351364" cy="1628221"/>
                         </a:xfrm>
                       </wpg:grpSpPr>
                       <wps:wsp>
@@ -1874,8 +1998,8 @@
                         </wps:cNvSpPr>
                         <wps:spPr bwMode="auto">
                           <a:xfrm>
-                            <a:off x="200056" y="282009"/>
-                            <a:ext cx="7249798" cy="1447832"/>
+                            <a:off x="200040" y="281990"/>
+                            <a:ext cx="7249798" cy="1346231"/>
                           </a:xfrm>
                           <a:prstGeom prst="rect">
                             <a:avLst/>
@@ -1892,6 +2016,7 @@
                               <w:pPr>
                                 <w:adjustRightInd w:val="0"/>
                                 <w:snapToGrid w:val="0"/>
+                                <w:spacing w:after="120"/>
                                 <w:jc w:val="left"/>
                                 <w:rPr>
                                   <w:rFonts w:ascii="Microsoft YaHei" w:eastAsia="Microsoft YaHei" w:hAnsi="Microsoft YaHei"/>
@@ -2106,6 +2231,7 @@
                               <w:pPr>
                                 <w:adjustRightInd w:val="0"/>
                                 <w:snapToGrid w:val="0"/>
+                                <w:spacing w:after="120"/>
                                 <w:ind w:left="1680" w:firstLine="420"/>
                                 <w:jc w:val="left"/>
                                 <w:rPr>
@@ -2203,6 +2329,7 @@
                               <w:pPr>
                                 <w:adjustRightInd w:val="0"/>
                                 <w:snapToGrid w:val="0"/>
+                                <w:spacing w:after="120"/>
                                 <w:jc w:val="left"/>
                                 <w:rPr>
                                   <w:rFonts w:ascii="Microsoft YaHei" w:eastAsia="Microsoft YaHei" w:hAnsi="Microsoft YaHei"/>
@@ -2413,6 +2540,7 @@
                               <w:pPr>
                                 <w:adjustRightInd w:val="0"/>
                                 <w:snapToGrid w:val="0"/>
+                                <w:spacing w:after="120"/>
                                 <w:jc w:val="left"/>
                                 <w:rPr>
                                   <w:rFonts w:ascii="Microsoft YaHei" w:eastAsia="Microsoft YaHei" w:hAnsi="Microsoft YaHei"/>
@@ -2682,18 +2810,15 @@
           </mc:Choice>
           <mc:Fallback>
             <w:pict>
-              <v:group id="组合 31" o:spid="_x0000_s1032" style="position:absolute;left:0;text-align:left;margin-left:-1.4pt;margin-top:9.95pt;width:578.8pt;height:136.2pt;z-index:252354560;mso-width-relative:margin;mso-height-relative:margin" coordorigin="984" coordsize="73513,17298" o:gfxdata="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">
-                <v:shapetype id="_x0000_t202" coordsize="21600,21600" o:spt="202" path="m,l,21600r21600,l21600,xe">
-                  <v:stroke joinstyle="miter"/>
-                  <v:path gradientshapeok="t" o:connecttype="rect"/>
-                </v:shapetype>
-                <v:shape id="_x0000_s1033" type="#_x0000_t202" style="position:absolute;left:2000;top:2820;width:72498;height:14478;visibility:visible;mso-wrap-style:square;v-text-anchor:top" o:gfxdata="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" filled="f" stroked="f">
+              <v:group id="组合 31" o:spid="_x0000_s1032" style="position:absolute;left:0;text-align:left;margin-left:-1.4pt;margin-top:9.95pt;width:578.8pt;height:128.2pt;z-index:252354560;mso-width-relative:margin;mso-height-relative:margin" coordorigin="984" coordsize="73513,16282" o:gfxdata="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">
+                <v:shape id="_x0000_s1033" type="#_x0000_t202" style="position:absolute;left:2000;top:2819;width:72498;height:13463;visibility:visible;mso-wrap-style:square;v-text-anchor:top" o:gfxdata="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" filled="f" stroked="f">
                   <v:textbox style="mso-fit-shape-to-text:t">
                     <w:txbxContent>
                       <w:p>
                         <w:pPr>
                           <w:adjustRightInd w:val="0"/>
                           <w:snapToGrid w:val="0"/>
+                          <w:spacing w:after="120"/>
                           <w:jc w:val="left"/>
                           <w:rPr>
                             <w:rFonts w:ascii="Microsoft YaHei" w:eastAsia="Microsoft YaHei" w:hAnsi="Microsoft YaHei"/>
@@ -2908,6 +3033,7 @@
                         <w:pPr>
                           <w:adjustRightInd w:val="0"/>
                           <w:snapToGrid w:val="0"/>
+                          <w:spacing w:after="120"/>
                           <w:ind w:left="1680" w:firstLine="420"/>
                           <w:jc w:val="left"/>
                           <w:rPr>
@@ -3005,6 +3131,7 @@
                         <w:pPr>
                           <w:adjustRightInd w:val="0"/>
                           <w:snapToGrid w:val="0"/>
+                          <w:spacing w:after="120"/>
                           <w:jc w:val="left"/>
                           <w:rPr>
                             <w:rFonts w:ascii="Microsoft YaHei" w:eastAsia="Microsoft YaHei" w:hAnsi="Microsoft YaHei"/>
@@ -3215,6 +3342,7 @@
                         <w:pPr>
                           <w:adjustRightInd w:val="0"/>
                           <w:snapToGrid w:val="0"/>
+                          <w:spacing w:after="120"/>
                           <w:jc w:val="left"/>
                           <w:rPr>
                             <w:rFonts w:ascii="Microsoft YaHei" w:eastAsia="Microsoft YaHei" w:hAnsi="Microsoft YaHei"/>
@@ -3446,8 +3574,6 @@
         <w:adjustRightInd w:val="0"/>
         <w:snapToGrid w:val="0"/>
       </w:pPr>
-      <w:bookmarkStart w:id="0" w:name="_GoBack"/>
-      <w:bookmarkEnd w:id="0"/>
     </w:p>
     <w:p>
       <w:pPr>
@@ -3465,12 +3591,12 @@
               <wp:anchor distT="0" distB="0" distL="114300" distR="114300" simplePos="0" relativeHeight="252351488" behindDoc="0" locked="0" layoutInCell="1" allowOverlap="1">
                 <wp:simplePos x="0" y="0"/>
                 <wp:positionH relativeFrom="column">
-                  <wp:posOffset>-36830</wp:posOffset>
+                  <wp:posOffset>-34793</wp:posOffset>
                 </wp:positionH>
                 <wp:positionV relativeFrom="paragraph">
-                  <wp:posOffset>279400</wp:posOffset>
+                  <wp:posOffset>194750</wp:posOffset>
                 </wp:positionV>
-                <wp:extent cx="7292340" cy="3917695"/>
+                <wp:extent cx="7292340" cy="3854322"/>
                 <wp:effectExtent l="38100" t="0" r="0" b="0"/>
                 <wp:wrapNone/>
                 <wp:docPr id="29" name="组合 29"/>
@@ -3482,9 +3608,9 @@
                       <wpg:grpSpPr>
                         <a:xfrm>
                           <a:off x="0" y="0"/>
-                          <a:ext cx="7292340" cy="3917695"/>
+                          <a:ext cx="7292340" cy="3854322"/>
                           <a:chOff x="0" y="0"/>
-                          <a:chExt cx="6672226" cy="4084872"/>
+                          <a:chExt cx="6672226" cy="4018797"/>
                         </a:xfrm>
                       </wpg:grpSpPr>
                       <wpg:grpSp>
@@ -3493,9 +3619,9 @@
                         <wpg:grpSpPr>
                           <a:xfrm>
                             <a:off x="111552" y="0"/>
-                            <a:ext cx="6560674" cy="4084872"/>
+                            <a:ext cx="6560674" cy="4018797"/>
                             <a:chOff x="172711" y="0"/>
-                            <a:chExt cx="6560674" cy="4084872"/>
+                            <a:chExt cx="6560674" cy="4018797"/>
                           </a:xfrm>
                         </wpg:grpSpPr>
                         <wps:wsp>
@@ -3505,7 +3631,7 @@
                           </wps:cNvSpPr>
                           <wps:spPr bwMode="auto">
                             <a:xfrm>
-                              <a:off x="172711" y="349784"/>
+                              <a:off x="172711" y="283709"/>
                               <a:ext cx="6560674" cy="3735088"/>
                             </a:xfrm>
                             <a:prstGeom prst="rect">
@@ -4412,8 +4538,52 @@
                                     <w:sz w:val="20"/>
                                     <w:szCs w:val="20"/>
                                   </w:rPr>
-                                  <w:t>.01-2016.06</w:t>
+                                  <w:t>.11-2017.01</w:t>
                                 </w:r>
+                                <w:r>
+                                  <w:rPr>
+                                    <w:rFonts w:ascii="Microsoft YaHei" w:eastAsia="Microsoft YaHei" w:hAnsi="Microsoft YaHei"/>
+                                    <w:b/>
+                                    <w:color w:val="5B5B5B"/>
+                                    <w:sz w:val="20"/>
+                                    <w:szCs w:val="20"/>
+                                  </w:rPr>
+                                  <w:tab/>
+                                </w:r>
+                                <w:proofErr w:type="spellStart"/>
+                                <w:r>
+                                  <w:rPr>
+                                    <w:rFonts w:ascii="Microsoft YaHei" w:eastAsia="Microsoft YaHei" w:hAnsi="Microsoft YaHei"/>
+                                    <w:b/>
+                                    <w:color w:val="5B5B5B"/>
+                                    <w:sz w:val="20"/>
+                                    <w:szCs w:val="20"/>
+                                  </w:rPr>
+                                  <w:t>Télécom</w:t>
+                                </w:r>
+                                <w:proofErr w:type="spellEnd"/>
+                                <w:r>
+                                  <w:rPr>
+                                    <w:rFonts w:ascii="Microsoft YaHei" w:eastAsia="Microsoft YaHei" w:hAnsi="Microsoft YaHei"/>
+                                    <w:b/>
+                                    <w:color w:val="5B5B5B"/>
+                                    <w:sz w:val="20"/>
+                                    <w:szCs w:val="20"/>
+                                  </w:rPr>
+                                  <w:t xml:space="preserve"> </w:t>
+                                </w:r>
+                                <w:proofErr w:type="spellStart"/>
+                                <w:r>
+                                  <w:rPr>
+                                    <w:rFonts w:ascii="Microsoft YaHei" w:eastAsia="Microsoft YaHei" w:hAnsi="Microsoft YaHei"/>
+                                    <w:b/>
+                                    <w:color w:val="5B5B5B"/>
+                                    <w:sz w:val="20"/>
+                                    <w:szCs w:val="20"/>
+                                  </w:rPr>
+                                  <w:t>Sudparis</w:t>
+                                </w:r>
+                                <w:proofErr w:type="spellEnd"/>
                                 <w:r>
                                   <w:rPr>
                                     <w:rFonts w:ascii="Microsoft YaHei" w:eastAsia="Microsoft YaHei" w:hAnsi="Microsoft YaHei"/>
@@ -4426,54 +4596,13 @@
                                 </w:r>
                                 <w:r>
                                   <w:rPr>
-                                    <w:rFonts w:ascii="Microsoft YaHei" w:eastAsia="Microsoft YaHei" w:hAnsi="Microsoft YaHei"/>
+                                    <w:rFonts w:ascii="Microsoft YaHei" w:eastAsia="Microsoft YaHei" w:hAnsi="Microsoft YaHei" w:hint="eastAsia"/>
                                     <w:b/>
                                     <w:color w:val="5B5B5B"/>
                                     <w:sz w:val="20"/>
                                     <w:szCs w:val="20"/>
                                   </w:rPr>
-                                  <w:t>Télécom Sudparis</w:t>
-                                </w:r>
-                                <w:r>
-                                  <w:rPr>
-                                    <w:rFonts w:ascii="Microsoft YaHei" w:eastAsia="Microsoft YaHei" w:hAnsi="Microsoft YaHei"/>
-                                    <w:b/>
-                                    <w:color w:val="5B5B5B"/>
-                                    <w:sz w:val="20"/>
-                                    <w:szCs w:val="20"/>
-                                  </w:rPr>
-                                  <w:tab/>
-                                </w:r>
-                                <w:r>
-                                  <w:rPr>
-                                    <w:rFonts w:ascii="Microsoft YaHei" w:eastAsia="Microsoft YaHei" w:hAnsi="Microsoft YaHei"/>
-                                    <w:b/>
-                                    <w:color w:val="5B5B5B"/>
-                                    <w:sz w:val="20"/>
-                                    <w:szCs w:val="20"/>
-                                  </w:rPr>
-                                  <w:t>J</w:t>
-                                </w:r>
-                                <w:r>
-                                  <w:rPr>
-                                    <w:rFonts w:ascii="Microsoft YaHei" w:eastAsia="Microsoft YaHei" w:hAnsi="Microsoft YaHei"/>
-                                    <w:b/>
-                                    <w:color w:val="5B5B5B"/>
-                                    <w:sz w:val="20"/>
-                                    <w:szCs w:val="20"/>
-                                  </w:rPr>
-                                  <w:t>ava</w:t>
-                                </w:r>
-                                <w:r>
-                                  <w:rPr>
-                                    <w:rFonts w:ascii="Microsoft YaHei" w:eastAsia="Microsoft YaHei" w:hAnsi="Microsoft YaHei"/>
-                                    <w:b/>
-                                    <w:color w:val="5B5B5B"/>
-                                    <w:sz w:val="20"/>
-                                    <w:szCs w:val="20"/>
-                                    <w:lang w:val="fr-FR"/>
-                                  </w:rPr>
-                                  <w:t>小程序开发</w:t>
+                                  <w:t>V模型敏捷开发项目：业主会议记录系统</w:t>
                                 </w:r>
                               </w:p>
                               <w:p>
@@ -4495,22 +4624,31 @@
                                 </w:pPr>
                                 <w:r>
                                   <w:rPr>
-                                    <w:rFonts w:ascii="Microsoft YaHei" w:eastAsia="Microsoft YaHei" w:hAnsi="Microsoft YaHei"/>
+                                    <w:rFonts w:ascii="Microsoft YaHei" w:eastAsia="Microsoft YaHei" w:hAnsi="Microsoft YaHei" w:hint="eastAsia"/>
                                     <w:color w:val="5B5B5B"/>
                                     <w:sz w:val="20"/>
                                     <w:szCs w:val="20"/>
                                   </w:rPr>
-                                  <w:t>Java SE</w:t>
+                                  <w:t>基于UML的建模，使用类图，通信图，状态图等进行概要设计和详细设计，使用JAVA编程实现</w:t>
                                 </w:r>
-                                <w:r>
+                              </w:p>
+                              <w:p>
+                                <w:pPr>
+                                  <w:pStyle w:val="aa"/>
+                                  <w:numPr>
+                                    <w:ilvl w:val="0"/>
+                                    <w:numId w:val="3"/>
+                                  </w:numPr>
+                                  <w:adjustRightInd w:val="0"/>
+                                  <w:snapToGrid w:val="0"/>
+                                  <w:jc w:val="left"/>
                                   <w:rPr>
                                     <w:rFonts w:ascii="Microsoft YaHei" w:eastAsia="Microsoft YaHei" w:hAnsi="Microsoft YaHei"/>
                                     <w:color w:val="5B5B5B"/>
                                     <w:sz w:val="20"/>
                                     <w:szCs w:val="20"/>
                                   </w:rPr>
-                                  <w:t xml:space="preserve"> 编写小游戏合集</w:t>
-                                </w:r>
+                                </w:pPr>
                                 <w:r>
                                   <w:rPr>
                                     <w:rFonts w:ascii="Microsoft YaHei" w:eastAsia="Microsoft YaHei" w:hAnsi="Microsoft YaHei" w:hint="eastAsia"/>
@@ -4518,17 +4656,9 @@
                                     <w:sz w:val="20"/>
                                     <w:szCs w:val="20"/>
                                   </w:rPr>
-                                  <w:t>，负责</w:t>
+                                  <w:t xml:space="preserve">使用 </w:t>
                                 </w:r>
-                                <w:r>
-                                  <w:rPr>
-                                    <w:rFonts w:ascii="Microsoft YaHei" w:eastAsia="Microsoft YaHei" w:hAnsi="Microsoft YaHei"/>
-                                    <w:color w:val="5B5B5B"/>
-                                    <w:sz w:val="20"/>
-                                    <w:szCs w:val="20"/>
-                                  </w:rPr>
-                                  <w:t>其中数独的</w:t>
-                                </w:r>
+                                <w:proofErr w:type="spellStart"/>
                                 <w:r>
                                   <w:rPr>
                                     <w:rFonts w:ascii="Microsoft YaHei" w:eastAsia="Microsoft YaHei" w:hAnsi="Microsoft YaHei" w:hint="eastAsia"/>
@@ -4536,17 +4666,9 @@
                                     <w:sz w:val="20"/>
                                     <w:szCs w:val="20"/>
                                   </w:rPr>
-                                  <w:t>程序</w:t>
+                                  <w:t>Git</w:t>
                                 </w:r>
-                                <w:r>
-                                  <w:rPr>
-                                    <w:rFonts w:ascii="Microsoft YaHei" w:eastAsia="Microsoft YaHei" w:hAnsi="Microsoft YaHei"/>
-                                    <w:color w:val="5B5B5B"/>
-                                    <w:sz w:val="20"/>
-                                    <w:szCs w:val="20"/>
-                                  </w:rPr>
-                                  <w:t>编写</w:t>
-                                </w:r>
+                                <w:proofErr w:type="spellEnd"/>
                                 <w:r>
                                   <w:rPr>
                                     <w:rFonts w:ascii="Microsoft YaHei" w:eastAsia="Microsoft YaHei" w:hAnsi="Microsoft YaHei" w:hint="eastAsia"/>
@@ -4554,34 +4676,7 @@
                                     <w:sz w:val="20"/>
                                     <w:szCs w:val="20"/>
                                   </w:rPr>
-                                  <w:t>，整合</w:t>
-                                </w:r>
-                                <w:r>
-                                  <w:rPr>
-                                    <w:rFonts w:ascii="Microsoft YaHei" w:eastAsia="Microsoft YaHei" w:hAnsi="Microsoft YaHei"/>
-                                    <w:color w:val="5B5B5B"/>
-                                    <w:sz w:val="20"/>
-                                    <w:szCs w:val="20"/>
-                                  </w:rPr>
-                                  <w:t>界面编写</w:t>
-                                </w:r>
-                                <w:r>
-                                  <w:rPr>
-                                    <w:rFonts w:ascii="Microsoft YaHei" w:eastAsia="Microsoft YaHei" w:hAnsi="Microsoft YaHei" w:hint="eastAsia"/>
-                                    <w:color w:val="5B5B5B"/>
-                                    <w:sz w:val="20"/>
-                                    <w:szCs w:val="20"/>
-                                  </w:rPr>
-                                  <w:t>及</w:t>
-                                </w:r>
-                                <w:r>
-                                  <w:rPr>
-                                    <w:rFonts w:ascii="Microsoft YaHei" w:eastAsia="Microsoft YaHei" w:hAnsi="Microsoft YaHei"/>
-                                    <w:color w:val="5B5B5B"/>
-                                    <w:sz w:val="20"/>
-                                    <w:szCs w:val="20"/>
-                                  </w:rPr>
-                                  <w:t>分数统计的实现</w:t>
+                                  <w:t>进行项目管理</w:t>
                                 </w:r>
                                 <w:r>
                                   <w:rPr>
@@ -4592,14 +4687,16 @@
                                   </w:rPr>
                                   <w:t>，</w:t>
                                 </w:r>
+                                <w:bookmarkStart w:id="0" w:name="_GoBack"/>
+                                <w:bookmarkEnd w:id="0"/>
                                 <w:r>
                                   <w:rPr>
-                                    <w:rFonts w:ascii="Microsoft YaHei" w:eastAsia="Microsoft YaHei" w:hAnsi="Microsoft YaHei"/>
+                                    <w:rFonts w:ascii="Microsoft YaHei" w:eastAsia="Microsoft YaHei" w:hAnsi="Microsoft YaHei" w:hint="eastAsia"/>
                                     <w:color w:val="5B5B5B"/>
                                     <w:sz w:val="20"/>
                                     <w:szCs w:val="20"/>
                                   </w:rPr>
-                                  <w:t>SVN进行版本管理</w:t>
+                                  <w:t>分析代码质量并进行单元测试、集成测试、系统测试和验收测试</w:t>
                                 </w:r>
                               </w:p>
                             </w:txbxContent>
@@ -4747,9 +4844,13 @@
           </mc:Choice>
           <mc:Fallback>
             <w:pict>
-              <v:group id="组合 29" o:spid="_x0000_s1036" style="position:absolute;left:0;text-align:left;margin-left:-2.9pt;margin-top:22pt;width:574.2pt;height:308.5pt;z-index:252351488;mso-width-relative:margin;mso-height-relative:margin" coordsize="66722,40848" o:gfxdata="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">
-                <v:group id="组合 11" o:spid="_x0000_s1037" style="position:absolute;left:1115;width:65607;height:40848" coordorigin="1727" coordsize="65606,40848" o:gfxdata="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">
-                  <v:shape id="_x0000_s1038" type="#_x0000_t202" style="position:absolute;left:1727;top:3497;width:65606;height:37351;visibility:visible;mso-wrap-style:square;v-text-anchor:top" o:gfxdata="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" filled="f" stroked="f">
+              <v:group id="组合 29" o:spid="_x0000_s1036" style="position:absolute;left:0;text-align:left;margin-left:-2.75pt;margin-top:15.35pt;width:574.2pt;height:303.5pt;z-index:252351488;mso-width-relative:margin;mso-height-relative:margin" coordsize="66722,40187" o:gfxdata="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">
+                <v:group id="组合 11" o:spid="_x0000_s1037" style="position:absolute;left:1115;width:65607;height:40187" coordorigin="1727" coordsize="65606,40187" o:gfxdata="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">
+                  <v:shapetype id="_x0000_t202" coordsize="21600,21600" o:spt="202" path="m,l,21600r21600,l21600,xe">
+                    <v:stroke joinstyle="miter"/>
+                    <v:path gradientshapeok="t" o:connecttype="rect"/>
+                  </v:shapetype>
+                  <v:shape id="_x0000_s1038" type="#_x0000_t202" style="position:absolute;left:1727;top:2837;width:65606;height:37350;visibility:visible;mso-wrap-style:square;v-text-anchor:top" o:gfxdata="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" filled="f" stroked="f">
                     <v:textbox>
                       <w:txbxContent>
                         <w:p>
@@ -5645,8 +5746,52 @@
                               <w:sz w:val="20"/>
                               <w:szCs w:val="20"/>
                             </w:rPr>
-                            <w:t>.01-2016.06</w:t>
+                            <w:t>.11-2017.01</w:t>
                           </w:r>
+                          <w:r>
+                            <w:rPr>
+                              <w:rFonts w:ascii="Microsoft YaHei" w:eastAsia="Microsoft YaHei" w:hAnsi="Microsoft YaHei"/>
+                              <w:b/>
+                              <w:color w:val="5B5B5B"/>
+                              <w:sz w:val="20"/>
+                              <w:szCs w:val="20"/>
+                            </w:rPr>
+                            <w:tab/>
+                          </w:r>
+                          <w:proofErr w:type="spellStart"/>
+                          <w:r>
+                            <w:rPr>
+                              <w:rFonts w:ascii="Microsoft YaHei" w:eastAsia="Microsoft YaHei" w:hAnsi="Microsoft YaHei"/>
+                              <w:b/>
+                              <w:color w:val="5B5B5B"/>
+                              <w:sz w:val="20"/>
+                              <w:szCs w:val="20"/>
+                            </w:rPr>
+                            <w:t>Télécom</w:t>
+                          </w:r>
+                          <w:proofErr w:type="spellEnd"/>
+                          <w:r>
+                            <w:rPr>
+                              <w:rFonts w:ascii="Microsoft YaHei" w:eastAsia="Microsoft YaHei" w:hAnsi="Microsoft YaHei"/>
+                              <w:b/>
+                              <w:color w:val="5B5B5B"/>
+                              <w:sz w:val="20"/>
+                              <w:szCs w:val="20"/>
+                            </w:rPr>
+                            <w:t xml:space="preserve"> </w:t>
+                          </w:r>
+                          <w:proofErr w:type="spellStart"/>
+                          <w:r>
+                            <w:rPr>
+                              <w:rFonts w:ascii="Microsoft YaHei" w:eastAsia="Microsoft YaHei" w:hAnsi="Microsoft YaHei"/>
+                              <w:b/>
+                              <w:color w:val="5B5B5B"/>
+                              <w:sz w:val="20"/>
+                              <w:szCs w:val="20"/>
+                            </w:rPr>
+                            <w:t>Sudparis</w:t>
+                          </w:r>
+                          <w:proofErr w:type="spellEnd"/>
                           <w:r>
                             <w:rPr>
                               <w:rFonts w:ascii="Microsoft YaHei" w:eastAsia="Microsoft YaHei" w:hAnsi="Microsoft YaHei"/>
@@ -5659,54 +5804,13 @@
                           </w:r>
                           <w:r>
                             <w:rPr>
-                              <w:rFonts w:ascii="Microsoft YaHei" w:eastAsia="Microsoft YaHei" w:hAnsi="Microsoft YaHei"/>
+                              <w:rFonts w:ascii="Microsoft YaHei" w:eastAsia="Microsoft YaHei" w:hAnsi="Microsoft YaHei" w:hint="eastAsia"/>
                               <w:b/>
                               <w:color w:val="5B5B5B"/>
                               <w:sz w:val="20"/>
                               <w:szCs w:val="20"/>
                             </w:rPr>
-                            <w:t>Télécom Sudparis</w:t>
-                          </w:r>
-                          <w:r>
-                            <w:rPr>
-                              <w:rFonts w:ascii="Microsoft YaHei" w:eastAsia="Microsoft YaHei" w:hAnsi="Microsoft YaHei"/>
-                              <w:b/>
-                              <w:color w:val="5B5B5B"/>
-                              <w:sz w:val="20"/>
-                              <w:szCs w:val="20"/>
-                            </w:rPr>
-                            <w:tab/>
-                          </w:r>
-                          <w:r>
-                            <w:rPr>
-                              <w:rFonts w:ascii="Microsoft YaHei" w:eastAsia="Microsoft YaHei" w:hAnsi="Microsoft YaHei"/>
-                              <w:b/>
-                              <w:color w:val="5B5B5B"/>
-                              <w:sz w:val="20"/>
-                              <w:szCs w:val="20"/>
-                            </w:rPr>
-                            <w:t>J</w:t>
-                          </w:r>
-                          <w:r>
-                            <w:rPr>
-                              <w:rFonts w:ascii="Microsoft YaHei" w:eastAsia="Microsoft YaHei" w:hAnsi="Microsoft YaHei"/>
-                              <w:b/>
-                              <w:color w:val="5B5B5B"/>
-                              <w:sz w:val="20"/>
-                              <w:szCs w:val="20"/>
-                            </w:rPr>
-                            <w:t>ava</w:t>
-                          </w:r>
-                          <w:r>
-                            <w:rPr>
-                              <w:rFonts w:ascii="Microsoft YaHei" w:eastAsia="Microsoft YaHei" w:hAnsi="Microsoft YaHei"/>
-                              <w:b/>
-                              <w:color w:val="5B5B5B"/>
-                              <w:sz w:val="20"/>
-                              <w:szCs w:val="20"/>
-                              <w:lang w:val="fr-FR"/>
-                            </w:rPr>
-                            <w:t>小程序开发</w:t>
+                            <w:t>V模型敏捷开发项目：业主会议记录系统</w:t>
                           </w:r>
                         </w:p>
                         <w:p>
@@ -5728,22 +5832,31 @@
                           </w:pPr>
                           <w:r>
                             <w:rPr>
-                              <w:rFonts w:ascii="Microsoft YaHei" w:eastAsia="Microsoft YaHei" w:hAnsi="Microsoft YaHei"/>
+                              <w:rFonts w:ascii="Microsoft YaHei" w:eastAsia="Microsoft YaHei" w:hAnsi="Microsoft YaHei" w:hint="eastAsia"/>
                               <w:color w:val="5B5B5B"/>
                               <w:sz w:val="20"/>
                               <w:szCs w:val="20"/>
                             </w:rPr>
-                            <w:t>Java SE</w:t>
+                            <w:t>基于UML的建模，使用类图，通信图，状态图等进行概要设计和详细设计，使用JAVA编程实现</w:t>
                           </w:r>
-                          <w:r>
+                        </w:p>
+                        <w:p>
+                          <w:pPr>
+                            <w:pStyle w:val="aa"/>
+                            <w:numPr>
+                              <w:ilvl w:val="0"/>
+                              <w:numId w:val="3"/>
+                            </w:numPr>
+                            <w:adjustRightInd w:val="0"/>
+                            <w:snapToGrid w:val="0"/>
+                            <w:jc w:val="left"/>
                             <w:rPr>
                               <w:rFonts w:ascii="Microsoft YaHei" w:eastAsia="Microsoft YaHei" w:hAnsi="Microsoft YaHei"/>
                               <w:color w:val="5B5B5B"/>
                               <w:sz w:val="20"/>
                               <w:szCs w:val="20"/>
                             </w:rPr>
-                            <w:t xml:space="preserve"> 编写小游戏合集</w:t>
-                          </w:r>
+                          </w:pPr>
                           <w:r>
                             <w:rPr>
                               <w:rFonts w:ascii="Microsoft YaHei" w:eastAsia="Microsoft YaHei" w:hAnsi="Microsoft YaHei" w:hint="eastAsia"/>
@@ -5751,17 +5864,9 @@
                               <w:sz w:val="20"/>
                               <w:szCs w:val="20"/>
                             </w:rPr>
-                            <w:t>，负责</w:t>
+                            <w:t xml:space="preserve">使用 </w:t>
                           </w:r>
-                          <w:r>
-                            <w:rPr>
-                              <w:rFonts w:ascii="Microsoft YaHei" w:eastAsia="Microsoft YaHei" w:hAnsi="Microsoft YaHei"/>
-                              <w:color w:val="5B5B5B"/>
-                              <w:sz w:val="20"/>
-                              <w:szCs w:val="20"/>
-                            </w:rPr>
-                            <w:t>其中数独的</w:t>
-                          </w:r>
+                          <w:proofErr w:type="spellStart"/>
                           <w:r>
                             <w:rPr>
                               <w:rFonts w:ascii="Microsoft YaHei" w:eastAsia="Microsoft YaHei" w:hAnsi="Microsoft YaHei" w:hint="eastAsia"/>
@@ -5769,17 +5874,9 @@
                               <w:sz w:val="20"/>
                               <w:szCs w:val="20"/>
                             </w:rPr>
-                            <w:t>程序</w:t>
+                            <w:t>Git</w:t>
                           </w:r>
-                          <w:r>
-                            <w:rPr>
-                              <w:rFonts w:ascii="Microsoft YaHei" w:eastAsia="Microsoft YaHei" w:hAnsi="Microsoft YaHei"/>
-                              <w:color w:val="5B5B5B"/>
-                              <w:sz w:val="20"/>
-                              <w:szCs w:val="20"/>
-                            </w:rPr>
-                            <w:t>编写</w:t>
-                          </w:r>
+                          <w:proofErr w:type="spellEnd"/>
                           <w:r>
                             <w:rPr>
                               <w:rFonts w:ascii="Microsoft YaHei" w:eastAsia="Microsoft YaHei" w:hAnsi="Microsoft YaHei" w:hint="eastAsia"/>
@@ -5787,34 +5884,7 @@
                               <w:sz w:val="20"/>
                               <w:szCs w:val="20"/>
                             </w:rPr>
-                            <w:t>，整合</w:t>
-                          </w:r>
-                          <w:r>
-                            <w:rPr>
-                              <w:rFonts w:ascii="Microsoft YaHei" w:eastAsia="Microsoft YaHei" w:hAnsi="Microsoft YaHei"/>
-                              <w:color w:val="5B5B5B"/>
-                              <w:sz w:val="20"/>
-                              <w:szCs w:val="20"/>
-                            </w:rPr>
-                            <w:t>界面编写</w:t>
-                          </w:r>
-                          <w:r>
-                            <w:rPr>
-                              <w:rFonts w:ascii="Microsoft YaHei" w:eastAsia="Microsoft YaHei" w:hAnsi="Microsoft YaHei" w:hint="eastAsia"/>
-                              <w:color w:val="5B5B5B"/>
-                              <w:sz w:val="20"/>
-                              <w:szCs w:val="20"/>
-                            </w:rPr>
-                            <w:t>及</w:t>
-                          </w:r>
-                          <w:r>
-                            <w:rPr>
-                              <w:rFonts w:ascii="Microsoft YaHei" w:eastAsia="Microsoft YaHei" w:hAnsi="Microsoft YaHei"/>
-                              <w:color w:val="5B5B5B"/>
-                              <w:sz w:val="20"/>
-                              <w:szCs w:val="20"/>
-                            </w:rPr>
-                            <w:t>分数统计的实现</w:t>
+                            <w:t>进行项目管理</w:t>
                           </w:r>
                           <w:r>
                             <w:rPr>
@@ -5825,14 +5895,16 @@
                             </w:rPr>
                             <w:t>，</w:t>
                           </w:r>
+                          <w:bookmarkStart w:id="1" w:name="_GoBack"/>
+                          <w:bookmarkEnd w:id="1"/>
                           <w:r>
                             <w:rPr>
-                              <w:rFonts w:ascii="Microsoft YaHei" w:eastAsia="Microsoft YaHei" w:hAnsi="Microsoft YaHei"/>
+                              <w:rFonts w:ascii="Microsoft YaHei" w:eastAsia="Microsoft YaHei" w:hAnsi="Microsoft YaHei" w:hint="eastAsia"/>
                               <w:color w:val="5B5B5B"/>
                               <w:sz w:val="20"/>
                               <w:szCs w:val="20"/>
                             </w:rPr>
-                            <w:t>SVN进行版本管理</w:t>
+                            <w:t>分析代码质量并进行单元测试、集成测试、系统测试和验收测试</w:t>
                           </w:r>
                         </w:p>
                       </w:txbxContent>
@@ -5997,7 +6069,7 @@
                   <wp:posOffset>-41910</wp:posOffset>
                 </wp:positionH>
                 <wp:positionV relativeFrom="paragraph">
-                  <wp:posOffset>278130</wp:posOffset>
+                  <wp:posOffset>330998</wp:posOffset>
                 </wp:positionV>
                 <wp:extent cx="5660390" cy="848995"/>
                 <wp:effectExtent l="19050" t="19050" r="16510" b="0"/>
@@ -6449,7 +6521,7 @@
           </mc:Choice>
           <mc:Fallback>
             <w:pict>
-              <v:group id="组合 28" o:spid="_x0000_s1041" style="position:absolute;left:0;text-align:left;margin-left:-3.3pt;margin-top:21.9pt;width:445.7pt;height:66.85pt;z-index:252348416;mso-height-relative:margin" coordsize="56606,8495" o:gfxdata="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">
+              <v:group id="组合 28" o:spid="_x0000_s1041" style="position:absolute;left:0;text-align:left;margin-left:-3.3pt;margin-top:26.05pt;width:445.7pt;height:66.85pt;z-index:252348416;mso-height-relative:margin" coordsize="56606,8495" o:gfxdata="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">
                 <v:shape id="_x0000_s1042" type="#_x0000_t202" style="position:absolute;left:2672;width:22956;height:4964;visibility:visible;mso-wrap-style:square;v-text-anchor:top" o:gfxdata="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" filled="f" stroked="f">
                   <v:textbox style="mso-fit-shape-to-text:t">
                     <w:txbxContent>
@@ -6739,10 +6811,10 @@
               <wp:anchor distT="0" distB="0" distL="114300" distR="114300" simplePos="0" relativeHeight="252369920" behindDoc="0" locked="0" layoutInCell="1" allowOverlap="1">
                 <wp:simplePos x="0" y="0"/>
                 <wp:positionH relativeFrom="column">
-                  <wp:posOffset>-41800</wp:posOffset>
+                  <wp:posOffset>-41275</wp:posOffset>
                 </wp:positionH>
                 <wp:positionV relativeFrom="paragraph">
-                  <wp:posOffset>241272</wp:posOffset>
+                  <wp:posOffset>303058</wp:posOffset>
                 </wp:positionV>
                 <wp:extent cx="7441565" cy="1106777"/>
                 <wp:effectExtent l="19050" t="0" r="0" b="0"/>
@@ -7157,7 +7229,7 @@
           </mc:Choice>
           <mc:Fallback>
             <w:pict>
-              <v:group id="组合 234" o:spid="_x0000_s1052" style="position:absolute;left:0;text-align:left;margin-left:-3.3pt;margin-top:19pt;width:585.95pt;height:87.15pt;z-index:252369920;mso-height-relative:margin" coordsize="74421,11072" o:gfxdata="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">
+              <v:group id="组合 234" o:spid="_x0000_s1052" style="position:absolute;left:0;text-align:left;margin-left:-3.25pt;margin-top:23.85pt;width:585.95pt;height:87.15pt;z-index:252369920;mso-height-relative:margin" coordsize="74421,11072" o:gfxdata="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">
                 <v:group id="组合 27" o:spid="_x0000_s1053" style="position:absolute;width:25945;height:4965" coordorigin=",-318" coordsize="25945,4965" o:gfxdata="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">
                   <v:shape id="_x0000_s1054" type="#_x0000_t202" style="position:absolute;left:2990;top:-318;width:22955;height:4964;visibility:visible;mso-wrap-style:square;v-text-anchor:top" o:gfxdata="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" filled="f" stroked="f">
                     <v:textbox style="mso-fit-shape-to-text:t">
@@ -7330,7 +7402,7 @@
                           <w:snapToGrid w:val="0"/>
                           <w:jc w:val="left"/>
                           <w:rPr>
-                            <w:rFonts w:ascii="Microsoft YaHei" w:eastAsia="Microsoft YaHei" w:hAnsi="Microsoft YaHei" w:hint="eastAsia"/>
+                            <w:rFonts w:ascii="Microsoft YaHei" w:eastAsia="Microsoft YaHei" w:hAnsi="Microsoft YaHei"/>
                             <w:b/>
                             <w:color w:val="5B5B5B"/>
                             <w:sz w:val="20"/>
@@ -7488,12 +7560,12 @@
               <wp:anchor distT="0" distB="0" distL="114300" distR="114300" simplePos="0" relativeHeight="252372992" behindDoc="0" locked="0" layoutInCell="1" allowOverlap="1">
                 <wp:simplePos x="0" y="0"/>
                 <wp:positionH relativeFrom="column">
-                  <wp:posOffset>-41800</wp:posOffset>
+                  <wp:posOffset>-41275</wp:posOffset>
                 </wp:positionH>
                 <wp:positionV relativeFrom="paragraph">
-                  <wp:posOffset>233376</wp:posOffset>
+                  <wp:posOffset>286548</wp:posOffset>
                 </wp:positionV>
-                <wp:extent cx="6544309" cy="1651912"/>
+                <wp:extent cx="6543675" cy="1651635"/>
                 <wp:effectExtent l="19050" t="0" r="0" b="5715"/>
                 <wp:wrapNone/>
                 <wp:docPr id="17" name="组合 17"/>
@@ -7505,7 +7577,7 @@
                       <wpg:grpSpPr>
                         <a:xfrm>
                           <a:off x="0" y="0"/>
-                          <a:ext cx="6544309" cy="1651912"/>
+                          <a:ext cx="6543675" cy="1651635"/>
                           <a:chOff x="0" y="0"/>
                           <a:chExt cx="6544430" cy="1651916"/>
                         </a:xfrm>
@@ -7947,7 +8019,7 @@
           </mc:Choice>
           <mc:Fallback>
             <w:pict>
-              <v:group id="组合 17" o:spid="_x0000_s1057" style="position:absolute;left:0;text-align:left;margin-left:-3.3pt;margin-top:18.4pt;width:515.3pt;height:130.05pt;z-index:252372992;mso-height-relative:margin" coordsize="65444,16519" o:gfxdata="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">
+              <v:group id="组合 17" o:spid="_x0000_s1057" style="position:absolute;left:0;text-align:left;margin-left:-3.25pt;margin-top:22.55pt;width:515.25pt;height:130.05pt;z-index:252372992;mso-height-relative:margin" coordsize="65444,16519" o:gfxdata="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">
                 <v:group id="组合 2" o:spid="_x0000_s1058" style="position:absolute;width:25902;height:4965" coordorigin=",-318" coordsize="25902,4965" o:gfxdata="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">
                   <v:shape id="_x0000_s1059" type="#_x0000_t202" style="position:absolute;left:2953;top:-318;width:22949;height:4964;visibility:visible;mso-wrap-style:square;v-text-anchor:top" o:gfxdata="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" filled="f" stroked="f">
                     <v:textbox style="mso-fit-shape-to-text:t">
@@ -8312,7 +8384,7 @@
                   <wp:posOffset>-33020</wp:posOffset>
                 </wp:positionH>
                 <wp:positionV relativeFrom="paragraph">
-                  <wp:posOffset>1698625</wp:posOffset>
+                  <wp:posOffset>1752128</wp:posOffset>
                 </wp:positionV>
                 <wp:extent cx="5728970" cy="746125"/>
                 <wp:effectExtent l="19050" t="0" r="5080" b="0"/>
@@ -13554,7 +13626,7 @@
           </mc:Choice>
           <mc:Fallback>
             <w:pict>
-              <v:group id="组合 224" o:spid="_x0000_s1062" style="position:absolute;left:0;text-align:left;margin-left:-2.6pt;margin-top:133.75pt;width:451.1pt;height:58.75pt;z-index:252376064" coordsize="57291,7461" o:gfxdata="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">
+              <v:group id="组合 224" o:spid="_x0000_s1062" style="position:absolute;left:0;text-align:left;margin-left:-2.6pt;margin-top:137.95pt;width:451.1pt;height:58.75pt;z-index:252376064" coordsize="57291,7461" o:gfxdata="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">
                 <v:shape id="_x0000_s1063" type="#_x0000_t202" style="position:absolute;left:2984;width:22947;height:4964;visibility:visible;mso-wrap-style:square;v-text-anchor:top" o:gfxdata="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" filled="f" stroked="f">
                   <v:textbox style="mso-fit-shape-to-text:t">
                     <w:txbxContent>
@@ -13650,7 +13722,7 @@
                     <v:path o:extrusionok="f" gradientshapeok="t" o:connecttype="rect"/>
                     <o:lock v:ext="edit" aspectratio="t"/>
                   </v:shapetype>
-                  <v:shape id="图片 1" o:spid="_x0000_s1074" type="#_x0000_t75" style="position:absolute;left:40978;width:4248;height:3143;visibility:visible;mso-wrap-style:square" o:gfxdata="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">
+                  <v:shape id="图片 1" o:spid="_x0000_s1074" type="#_x0000_t75" style="position:absolute;left:40978;width:4248;height:3143;visibility:visible;mso-wrap-style:square" o:gfxdata="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">
                     <v:imagedata r:id="rId19" o:title=""/>
                     <v:path arrowok="t"/>
                   </v:shape>
@@ -15094,7 +15166,7 @@
 </file>
 
 <file path=customXml/itemProps2.xml><?xml version="1.0" encoding="utf-8"?>
-<ds:datastoreItem xmlns:ds="http://schemas.openxmlformats.org/officeDocument/2006/customXml" ds:itemID="{5CB48A7E-BF72-433A-A7D7-0B616F068879}">
+<ds:datastoreItem xmlns:ds="http://schemas.openxmlformats.org/officeDocument/2006/customXml" ds:itemID="{7B62B5EB-27D9-4482-8DA1-CAC2895DB563}">
   <ds:schemaRefs>
     <ds:schemaRef ds:uri="http://schemas.openxmlformats.org/officeDocument/2006/bibliography"/>
   </ds:schemaRefs>

</xml_diff>